<commit_message>
AttributePerson ex8 validating, labs fully finished
</commit_message>
<xml_diff>
--- a/.Semester2/Lab2_Schemas/RegExp/8_RegExp Instance Document - to be finished.docx
+++ b/.Semester2/Lab2_Schemas/RegExp/8_RegExp Instance Document - to be finished.docx
@@ -1179,18 +1179,18 @@
         <w:rPr>
           <w:rFonts w:ascii="Times New Roman" w:hAnsi="Times New Roman" w:cs="Times New Roman"/>
           <w:i/>
-          <w:strike/>
-          <w:sz w:val="28"/>
-          <w:szCs w:val="28"/>
-        </w:rPr>
-      </w:pPr>
-      <w:r>
-        <w:rPr>
-          <w:rFonts w:ascii="Times New Roman" w:hAnsi="Times New Roman" w:cs="Times New Roman"/>
-          <w:i/>
-          <w:strike/>
-          <w:sz w:val="28"/>
-          <w:szCs w:val="28"/>
+          <w:sz w:val="28"/>
+          <w:szCs w:val="28"/>
+          <w:highlight w:val="yellow"/>
+        </w:rPr>
+      </w:pPr>
+      <w:r>
+        <w:rPr>
+          <w:rFonts w:ascii="Times New Roman" w:hAnsi="Times New Roman" w:cs="Times New Roman"/>
+          <w:i/>
+          <w:sz w:val="28"/>
+          <w:szCs w:val="28"/>
+          <w:highlight w:val="yellow"/>
         </w:rPr>
         <w:lastRenderedPageBreak/>
         <w:t xml:space="preserve">surname </w:t>
@@ -1198,9 +1198,9 @@
       <w:r>
         <w:rPr>
           <w:rFonts w:ascii="Times New Roman" w:hAnsi="Times New Roman" w:cs="Times New Roman"/>
-          <w:strike/>
-          <w:sz w:val="28"/>
-          <w:szCs w:val="28"/>
+          <w:sz w:val="28"/>
+          <w:szCs w:val="28"/>
+          <w:highlight w:val="yellow"/>
         </w:rPr>
         <w:t xml:space="preserve">follows the same pattern as </w:t>
       </w:r>
@@ -1209,9 +1209,9 @@
         <w:rPr>
           <w:rFonts w:ascii="Times New Roman" w:hAnsi="Times New Roman" w:cs="Times New Roman"/>
           <w:i/>
-          <w:strike/>
-          <w:sz w:val="28"/>
-          <w:szCs w:val="28"/>
+          <w:sz w:val="28"/>
+          <w:szCs w:val="28"/>
+          <w:highlight w:val="yellow"/>
         </w:rPr>
         <w:t>fname</w:t>
       </w:r>
@@ -1219,9 +1219,9 @@
       <w:r>
         <w:rPr>
           <w:rFonts w:ascii="Times New Roman" w:hAnsi="Times New Roman" w:cs="Times New Roman"/>
-          <w:strike/>
-          <w:sz w:val="28"/>
-          <w:szCs w:val="28"/>
+          <w:sz w:val="28"/>
+          <w:szCs w:val="28"/>
+          <w:highlight w:val="yellow"/>
         </w:rPr>
         <w:t xml:space="preserve"> (use the same type)</w:t>
       </w:r>
@@ -1236,18 +1236,18 @@
         <w:rPr>
           <w:rFonts w:ascii="Times New Roman" w:hAnsi="Times New Roman" w:cs="Times New Roman"/>
           <w:i/>
-          <w:strike/>
-          <w:sz w:val="28"/>
-          <w:szCs w:val="28"/>
-        </w:rPr>
-      </w:pPr>
-      <w:r>
-        <w:rPr>
-          <w:rFonts w:ascii="Times New Roman" w:hAnsi="Times New Roman" w:cs="Times New Roman"/>
-          <w:i/>
-          <w:strike/>
-          <w:sz w:val="28"/>
-          <w:szCs w:val="28"/>
+          <w:sz w:val="28"/>
+          <w:szCs w:val="28"/>
+          <w:highlight w:val="yellow"/>
+        </w:rPr>
+      </w:pPr>
+      <w:r>
+        <w:rPr>
+          <w:rFonts w:ascii="Times New Roman" w:hAnsi="Times New Roman" w:cs="Times New Roman"/>
+          <w:i/>
+          <w:sz w:val="28"/>
+          <w:szCs w:val="28"/>
+          <w:highlight w:val="yellow"/>
         </w:rPr>
         <w:t xml:space="preserve">address </w:t>
       </w:r>
@@ -1255,9 +1255,9 @@
       <w:r>
         <w:rPr>
           <w:rFonts w:ascii="Times New Roman" w:hAnsi="Times New Roman" w:cs="Times New Roman"/>
-          <w:strike/>
-          <w:sz w:val="28"/>
-          <w:szCs w:val="28"/>
+          <w:sz w:val="28"/>
+          <w:szCs w:val="28"/>
+          <w:highlight w:val="yellow"/>
         </w:rPr>
         <w:t>is :</w:t>
       </w:r>
@@ -1273,17 +1273,17 @@
         <w:rPr>
           <w:rFonts w:ascii="Times New Roman" w:hAnsi="Times New Roman" w:cs="Times New Roman"/>
           <w:i/>
-          <w:strike/>
-          <w:sz w:val="28"/>
-          <w:szCs w:val="28"/>
-        </w:rPr>
-      </w:pPr>
-      <w:r>
-        <w:rPr>
-          <w:rFonts w:ascii="Times New Roman" w:hAnsi="Times New Roman" w:cs="Times New Roman"/>
-          <w:strike/>
-          <w:sz w:val="28"/>
-          <w:szCs w:val="28"/>
+          <w:sz w:val="28"/>
+          <w:szCs w:val="28"/>
+          <w:highlight w:val="yellow"/>
+        </w:rPr>
+      </w:pPr>
+      <w:r>
+        <w:rPr>
+          <w:rFonts w:ascii="Times New Roman" w:hAnsi="Times New Roman" w:cs="Times New Roman"/>
+          <w:sz w:val="28"/>
+          <w:szCs w:val="28"/>
+          <w:highlight w:val="yellow"/>
         </w:rPr>
         <w:t xml:space="preserve">one uppercase letter followed by one or more lowercase </w:t>
       </w:r>
@@ -1291,9 +1291,9 @@
       <w:r>
         <w:rPr>
           <w:rFonts w:ascii="Times New Roman" w:hAnsi="Times New Roman" w:cs="Times New Roman"/>
-          <w:strike/>
-          <w:sz w:val="28"/>
-          <w:szCs w:val="28"/>
+          <w:sz w:val="28"/>
+          <w:szCs w:val="28"/>
+          <w:highlight w:val="yellow"/>
         </w:rPr>
         <w:t>letters</w:t>
       </w:r>
@@ -1309,17 +1309,17 @@
         <w:rPr>
           <w:rFonts w:ascii="Times New Roman" w:hAnsi="Times New Roman" w:cs="Times New Roman"/>
           <w:i/>
-          <w:strike/>
-          <w:sz w:val="28"/>
-          <w:szCs w:val="28"/>
-        </w:rPr>
-      </w:pPr>
-      <w:r>
-        <w:rPr>
-          <w:rFonts w:ascii="Times New Roman" w:hAnsi="Times New Roman" w:cs="Times New Roman"/>
-          <w:strike/>
-          <w:sz w:val="28"/>
-          <w:szCs w:val="28"/>
+          <w:sz w:val="28"/>
+          <w:szCs w:val="28"/>
+          <w:highlight w:val="yellow"/>
+        </w:rPr>
+      </w:pPr>
+      <w:r>
+        <w:rPr>
+          <w:rFonts w:ascii="Times New Roman" w:hAnsi="Times New Roman" w:cs="Times New Roman"/>
+          <w:sz w:val="28"/>
+          <w:szCs w:val="28"/>
+          <w:highlight w:val="yellow"/>
         </w:rPr>
         <w:t>followed by “,”</w:t>
       </w:r>
@@ -1334,17 +1334,17 @@
         <w:rPr>
           <w:rFonts w:ascii="Times New Roman" w:hAnsi="Times New Roman" w:cs="Times New Roman"/>
           <w:i/>
-          <w:strike/>
-          <w:sz w:val="28"/>
-          <w:szCs w:val="28"/>
-        </w:rPr>
-      </w:pPr>
-      <w:r>
-        <w:rPr>
-          <w:rFonts w:ascii="Times New Roman" w:hAnsi="Times New Roman" w:cs="Times New Roman"/>
-          <w:strike/>
-          <w:sz w:val="28"/>
-          <w:szCs w:val="28"/>
+          <w:sz w:val="28"/>
+          <w:szCs w:val="28"/>
+          <w:highlight w:val="yellow"/>
+        </w:rPr>
+      </w:pPr>
+      <w:r>
+        <w:rPr>
+          <w:rFonts w:ascii="Times New Roman" w:hAnsi="Times New Roman" w:cs="Times New Roman"/>
+          <w:sz w:val="28"/>
+          <w:szCs w:val="28"/>
+          <w:highlight w:val="yellow"/>
         </w:rPr>
         <w:t xml:space="preserve">followed by a </w:t>
       </w:r>
@@ -1352,9 +1352,9 @@
       <w:r>
         <w:rPr>
           <w:rFonts w:ascii="Times New Roman" w:hAnsi="Times New Roman" w:cs="Times New Roman"/>
-          <w:strike/>
-          <w:sz w:val="28"/>
-          <w:szCs w:val="28"/>
+          <w:sz w:val="28"/>
+          <w:szCs w:val="28"/>
+          <w:highlight w:val="yellow"/>
         </w:rPr>
         <w:t>space</w:t>
       </w:r>
@@ -1370,17 +1370,17 @@
         <w:rPr>
           <w:rFonts w:ascii="Times New Roman" w:hAnsi="Times New Roman" w:cs="Times New Roman"/>
           <w:i/>
-          <w:strike/>
-          <w:sz w:val="28"/>
-          <w:szCs w:val="28"/>
-        </w:rPr>
-      </w:pPr>
-      <w:r>
-        <w:rPr>
-          <w:rFonts w:ascii="Times New Roman" w:hAnsi="Times New Roman" w:cs="Times New Roman"/>
-          <w:strike/>
-          <w:sz w:val="28"/>
-          <w:szCs w:val="28"/>
+          <w:sz w:val="28"/>
+          <w:szCs w:val="28"/>
+          <w:highlight w:val="yellow"/>
+        </w:rPr>
+      </w:pPr>
+      <w:r>
+        <w:rPr>
+          <w:rFonts w:ascii="Times New Roman" w:hAnsi="Times New Roman" w:cs="Times New Roman"/>
+          <w:sz w:val="28"/>
+          <w:szCs w:val="28"/>
+          <w:highlight w:val="yellow"/>
         </w:rPr>
         <w:t>followed by “Co.”</w:t>
       </w:r>
@@ -1395,17 +1395,17 @@
         <w:rPr>
           <w:rFonts w:ascii="Times New Roman" w:hAnsi="Times New Roman" w:cs="Times New Roman"/>
           <w:i/>
-          <w:strike/>
-          <w:sz w:val="28"/>
-          <w:szCs w:val="28"/>
-        </w:rPr>
-      </w:pPr>
-      <w:r>
-        <w:rPr>
-          <w:rFonts w:ascii="Times New Roman" w:hAnsi="Times New Roman" w:cs="Times New Roman"/>
-          <w:strike/>
-          <w:sz w:val="28"/>
-          <w:szCs w:val="28"/>
+          <w:sz w:val="28"/>
+          <w:szCs w:val="28"/>
+          <w:highlight w:val="yellow"/>
+        </w:rPr>
+      </w:pPr>
+      <w:r>
+        <w:rPr>
+          <w:rFonts w:ascii="Times New Roman" w:hAnsi="Times New Roman" w:cs="Times New Roman"/>
+          <w:sz w:val="28"/>
+          <w:szCs w:val="28"/>
+          <w:highlight w:val="yellow"/>
         </w:rPr>
         <w:t xml:space="preserve">followed by a </w:t>
       </w:r>
@@ -1413,9 +1413,9 @@
       <w:r>
         <w:rPr>
           <w:rFonts w:ascii="Times New Roman" w:hAnsi="Times New Roman" w:cs="Times New Roman"/>
-          <w:strike/>
-          <w:sz w:val="28"/>
-          <w:szCs w:val="28"/>
+          <w:sz w:val="28"/>
+          <w:szCs w:val="28"/>
+          <w:highlight w:val="yellow"/>
         </w:rPr>
         <w:t>space</w:t>
       </w:r>
@@ -1431,17 +1431,17 @@
         <w:rPr>
           <w:rFonts w:ascii="Times New Roman" w:hAnsi="Times New Roman" w:cs="Times New Roman"/>
           <w:i/>
-          <w:strike/>
-          <w:sz w:val="28"/>
-          <w:szCs w:val="28"/>
-        </w:rPr>
-      </w:pPr>
-      <w:r>
-        <w:rPr>
-          <w:rFonts w:ascii="Times New Roman" w:hAnsi="Times New Roman" w:cs="Times New Roman"/>
-          <w:strike/>
-          <w:sz w:val="28"/>
-          <w:szCs w:val="28"/>
+          <w:sz w:val="28"/>
+          <w:szCs w:val="28"/>
+          <w:highlight w:val="yellow"/>
+        </w:rPr>
+      </w:pPr>
+      <w:r>
+        <w:rPr>
+          <w:rFonts w:ascii="Times New Roman" w:hAnsi="Times New Roman" w:cs="Times New Roman"/>
+          <w:sz w:val="28"/>
+          <w:szCs w:val="28"/>
+          <w:highlight w:val="yellow"/>
         </w:rPr>
         <w:t xml:space="preserve">one uppercase letter followed by one or more lowercase </w:t>
       </w:r>
@@ -1449,9 +1449,9 @@
       <w:r>
         <w:rPr>
           <w:rFonts w:ascii="Times New Roman" w:hAnsi="Times New Roman" w:cs="Times New Roman"/>
-          <w:strike/>
-          <w:sz w:val="28"/>
-          <w:szCs w:val="28"/>
+          <w:sz w:val="28"/>
+          <w:szCs w:val="28"/>
+          <w:highlight w:val="yellow"/>
         </w:rPr>
         <w:t>letters</w:t>
       </w:r>
@@ -1466,6 +1466,7 @@
         </w:numPr>
         <w:rPr>
           <w:rFonts w:ascii="Times New Roman" w:hAnsi="Times New Roman" w:cs="Times New Roman"/>
+          <w:strike/>
           <w:sz w:val="28"/>
           <w:szCs w:val="28"/>
         </w:rPr>
@@ -1475,6 +1476,7 @@
         <w:rPr>
           <w:rFonts w:ascii="Times New Roman" w:hAnsi="Times New Roman" w:cs="Times New Roman"/>
           <w:i/>
+          <w:strike/>
           <w:sz w:val="28"/>
           <w:szCs w:val="28"/>
         </w:rPr>
@@ -1485,6 +1487,7 @@
         <w:rPr>
           <w:rFonts w:ascii="Times New Roman" w:hAnsi="Times New Roman" w:cs="Times New Roman"/>
           <w:i/>
+          <w:strike/>
           <w:sz w:val="28"/>
           <w:szCs w:val="28"/>
         </w:rPr>
@@ -1493,6 +1496,7 @@
       <w:r>
         <w:rPr>
           <w:rFonts w:ascii="Times New Roman" w:hAnsi="Times New Roman" w:cs="Times New Roman"/>
+          <w:strike/>
           <w:sz w:val="28"/>
           <w:szCs w:val="28"/>
         </w:rPr>
@@ -1502,6 +1506,7 @@
       <w:r>
         <w:rPr>
           <w:rFonts w:ascii="Times New Roman" w:hAnsi="Times New Roman" w:cs="Times New Roman"/>
+          <w:strike/>
           <w:sz w:val="28"/>
           <w:szCs w:val="28"/>
         </w:rPr>
@@ -1518,14 +1523,16 @@
         </w:numPr>
         <w:rPr>
           <w:rFonts w:ascii="Times New Roman" w:hAnsi="Times New Roman" w:cs="Times New Roman"/>
-          <w:sz w:val="28"/>
-          <w:szCs w:val="28"/>
-        </w:rPr>
-      </w:pPr>
-      <w:r>
-        <w:rPr>
-          <w:rFonts w:ascii="Times New Roman" w:hAnsi="Times New Roman" w:cs="Times New Roman"/>
-          <w:i/>
+          <w:strike/>
+          <w:sz w:val="28"/>
+          <w:szCs w:val="28"/>
+        </w:rPr>
+      </w:pPr>
+      <w:r>
+        <w:rPr>
+          <w:rFonts w:ascii="Times New Roman" w:hAnsi="Times New Roman" w:cs="Times New Roman"/>
+          <w:i/>
+          <w:strike/>
           <w:sz w:val="28"/>
           <w:szCs w:val="28"/>
         </w:rPr>
@@ -1534,11 +1541,23 @@
       <w:r>
         <w:rPr>
           <w:rFonts w:ascii="Times New Roman" w:hAnsi="Times New Roman" w:cs="Times New Roman"/>
-          <w:sz w:val="28"/>
-          <w:szCs w:val="28"/>
-        </w:rPr>
-        <w:t>is 16 digits long</w:t>
-      </w:r>
+          <w:strike/>
+          <w:sz w:val="28"/>
+          <w:szCs w:val="28"/>
+        </w:rPr>
+        <w:t xml:space="preserve">is 16 digits </w:t>
+      </w:r>
+      <w:proofErr w:type="gramStart"/>
+      <w:r>
+        <w:rPr>
+          <w:rFonts w:ascii="Times New Roman" w:hAnsi="Times New Roman" w:cs="Times New Roman"/>
+          <w:strike/>
+          <w:sz w:val="28"/>
+          <w:szCs w:val="28"/>
+        </w:rPr>
+        <w:t>long</w:t>
+      </w:r>
+      <w:proofErr w:type="gramEnd"/>
     </w:p>
     <w:p>
       <w:pPr>
@@ -1549,14 +1568,16 @@
         </w:numPr>
         <w:rPr>
           <w:rFonts w:ascii="Times New Roman" w:hAnsi="Times New Roman" w:cs="Times New Roman"/>
-          <w:sz w:val="28"/>
-          <w:szCs w:val="28"/>
-        </w:rPr>
-      </w:pPr>
-      <w:r>
-        <w:rPr>
-          <w:rFonts w:ascii="Times New Roman" w:hAnsi="Times New Roman" w:cs="Times New Roman"/>
-          <w:i/>
+          <w:strike/>
+          <w:sz w:val="28"/>
+          <w:szCs w:val="28"/>
+        </w:rPr>
+      </w:pPr>
+      <w:r>
+        <w:rPr>
+          <w:rFonts w:ascii="Times New Roman" w:hAnsi="Times New Roman" w:cs="Times New Roman"/>
+          <w:i/>
+          <w:strike/>
           <w:sz w:val="28"/>
           <w:szCs w:val="28"/>
         </w:rPr>
@@ -1565,11 +1586,23 @@
       <w:r>
         <w:rPr>
           <w:rFonts w:ascii="Times New Roman" w:hAnsi="Times New Roman" w:cs="Times New Roman"/>
-          <w:sz w:val="28"/>
-          <w:szCs w:val="28"/>
-        </w:rPr>
-        <w:t>is 2 digits followed by “/” followed by 2 digits</w:t>
-      </w:r>
+          <w:strike/>
+          <w:sz w:val="28"/>
+          <w:szCs w:val="28"/>
+        </w:rPr>
+        <w:t xml:space="preserve">is 2 digits followed by “/” followed by 2 </w:t>
+      </w:r>
+      <w:proofErr w:type="gramStart"/>
+      <w:r>
+        <w:rPr>
+          <w:rFonts w:ascii="Times New Roman" w:hAnsi="Times New Roman" w:cs="Times New Roman"/>
+          <w:strike/>
+          <w:sz w:val="28"/>
+          <w:szCs w:val="28"/>
+        </w:rPr>
+        <w:t>digits</w:t>
+      </w:r>
+      <w:proofErr w:type="gramEnd"/>
     </w:p>
     <w:p>
       <w:pPr>
@@ -1580,6 +1613,7 @@
         </w:numPr>
         <w:rPr>
           <w:rFonts w:ascii="Times New Roman" w:hAnsi="Times New Roman" w:cs="Times New Roman"/>
+          <w:strike/>
           <w:sz w:val="28"/>
           <w:szCs w:val="28"/>
         </w:rPr>
@@ -1589,6 +1623,7 @@
         <w:rPr>
           <w:rFonts w:ascii="Times New Roman" w:hAnsi="Times New Roman" w:cs="Times New Roman"/>
           <w:i/>
+          <w:strike/>
           <w:sz w:val="28"/>
           <w:szCs w:val="28"/>
         </w:rPr>
@@ -1599,6 +1634,7 @@
         <w:rPr>
           <w:rFonts w:ascii="Times New Roman" w:hAnsi="Times New Roman" w:cs="Times New Roman"/>
           <w:i/>
+          <w:strike/>
           <w:sz w:val="28"/>
           <w:szCs w:val="28"/>
         </w:rPr>
@@ -1607,11 +1643,23 @@
       <w:r>
         <w:rPr>
           <w:rFonts w:ascii="Times New Roman" w:hAnsi="Times New Roman" w:cs="Times New Roman"/>
-          <w:sz w:val="28"/>
-          <w:szCs w:val="28"/>
-        </w:rPr>
-        <w:t>is 3 digits long</w:t>
-      </w:r>
+          <w:strike/>
+          <w:sz w:val="28"/>
+          <w:szCs w:val="28"/>
+        </w:rPr>
+        <w:t xml:space="preserve">is 3 digits </w:t>
+      </w:r>
+      <w:proofErr w:type="gramStart"/>
+      <w:r>
+        <w:rPr>
+          <w:rFonts w:ascii="Times New Roman" w:hAnsi="Times New Roman" w:cs="Times New Roman"/>
+          <w:strike/>
+          <w:sz w:val="28"/>
+          <w:szCs w:val="28"/>
+        </w:rPr>
+        <w:t>long</w:t>
+      </w:r>
+      <w:proofErr w:type="gramEnd"/>
     </w:p>
     <w:p>
       <w:pPr>
@@ -1925,7 +1973,7 @@
     <w:lsdException w:name="Table Web 2" w:semiHidden="1" w:unhideWhenUsed="1"/>
     <w:lsdException w:name="Table Web 3" w:semiHidden="1" w:unhideWhenUsed="1"/>
     <w:lsdException w:name="Balloon Text" w:semiHidden="1" w:unhideWhenUsed="1"/>
-    <w:lsdException w:name="Table Grid" w:semiHidden="1" w:uiPriority="59" w:unhideWhenUsed="1"/>
+    <w:lsdException w:name="Table Grid" w:uiPriority="59"/>
     <w:lsdException w:name="Table Theme" w:semiHidden="1" w:unhideWhenUsed="1"/>
     <w:lsdException w:name="Placeholder Text" w:semiHidden="1"/>
     <w:lsdException w:name="No Spacing" w:uiPriority="1" w:qFormat="1"/>

</xml_diff>